<commit_message>
exames funcnionando no word
</commit_message>
<xml_diff>
--- a/assets/molde-laudo.docx
+++ b/assets/molde-laudo.docx
@@ -9,7 +9,15 @@
     </w:p>
     <w:p>
       <w:r>
-        <w:t>{vara_trabalho}</w:t>
+        <w:t>{</w:t>
+      </w:r>
+      <w:proofErr w:type="spellStart"/>
+      <w:r>
+        <w:t>vara_trabalho</w:t>
+      </w:r>
+      <w:proofErr w:type="spellEnd"/>
+      <w:r>
+        <w:t>}</w:t>
       </w:r>
     </w:p>
     <w:p>
@@ -49,7 +57,15 @@
           </w:tcPr>
           <w:p>
             <w:r>
-              <w:t>{numero_processo}</w:t>
+              <w:t>{</w:t>
+            </w:r>
+            <w:proofErr w:type="spellStart"/>
+            <w:r>
+              <w:t>numero_processo</w:t>
+            </w:r>
+            <w:proofErr w:type="spellEnd"/>
+            <w:r>
+              <w:t>}</w:t>
             </w:r>
           </w:p>
         </w:tc>
@@ -105,7 +121,15 @@
         <w:t>                                       Solicita, outrossim, que sejam fixados seus honorários em R$ </w:t>
       </w:r>
       <w:r>
-        <w:t>{valor_honorarios}</w:t>
+        <w:t>{</w:t>
+      </w:r>
+      <w:proofErr w:type="spellStart"/>
+      <w:r>
+        <w:t>valor_honorarios</w:t>
+      </w:r>
+      <w:proofErr w:type="spellEnd"/>
+      <w:r>
+        <w:t>}</w:t>
       </w:r>
       <w:r>
         <w:t xml:space="preserve"> </w:t>
@@ -114,7 +138,15 @@
         <w:t>(</w:t>
       </w:r>
       <w:r>
-        <w:t>{valor_por_extenso}</w:t>
+        <w:t>{</w:t>
+      </w:r>
+      <w:proofErr w:type="spellStart"/>
+      <w:r>
+        <w:t>valor_por_extenso</w:t>
+      </w:r>
+      <w:proofErr w:type="spellEnd"/>
+      <w:r>
+        <w:t>}</w:t>
       </w:r>
       <w:r>
         <w:t>)</w:t>
@@ -168,12 +200,28 @@
         <w:t xml:space="preserve">                                       </w:t>
       </w:r>
       <w:r>
-        <w:t>{data_laudo}</w:t>
-      </w:r>
-    </w:p>
-    <w:p>
-      <w:r>
-        <w:t>                                       Dr. João Alberto Maeso Montes</w:t>
+        <w:t>{</w:t>
+      </w:r>
+      <w:proofErr w:type="spellStart"/>
+      <w:r>
+        <w:t>data_laudo</w:t>
+      </w:r>
+      <w:proofErr w:type="spellEnd"/>
+      <w:r>
+        <w:t>}</w:t>
+      </w:r>
+    </w:p>
+    <w:p>
+      <w:r>
+        <w:t xml:space="preserve">                                       Dr. João Alberto </w:t>
+      </w:r>
+      <w:proofErr w:type="spellStart"/>
+      <w:r>
+        <w:t>Maeso</w:t>
+      </w:r>
+      <w:proofErr w:type="spellEnd"/>
+      <w:r>
+        <w:t xml:space="preserve"> Montes</w:t>
       </w:r>
       <w:r>
         <w:rPr>
@@ -278,7 +326,15 @@
               </w:rPr>
             </w:pPr>
             <w:r>
-              <w:t>{numero_processo}</w:t>
+              <w:t>{</w:t>
+            </w:r>
+            <w:proofErr w:type="spellStart"/>
+            <w:r>
+              <w:t>numero_processo</w:t>
+            </w:r>
+            <w:proofErr w:type="spellEnd"/>
+            <w:r>
+              <w:t>}</w:t>
             </w:r>
           </w:p>
         </w:tc>
@@ -309,7 +365,15 @@
     </w:p>
     <w:p>
       <w:r>
-        <w:t>{vara_trabalho}</w:t>
+        <w:t>{</w:t>
+      </w:r>
+      <w:proofErr w:type="spellStart"/>
+      <w:r>
+        <w:t>vara_trabalho</w:t>
+      </w:r>
+      <w:proofErr w:type="spellEnd"/>
+      <w:r>
+        <w:t>}</w:t>
       </w:r>
       <w:r>
         <w:t xml:space="preserve"> </w:t>
@@ -419,19 +483,43 @@
         <w:t xml:space="preserve">trabalhou na 1ª reclamada de </w:t>
       </w:r>
       <w:r>
-        <w:t>{data_admissao}</w:t>
+        <w:t>{</w:t>
+      </w:r>
+      <w:proofErr w:type="spellStart"/>
+      <w:r>
+        <w:t>data_admissao</w:t>
+      </w:r>
+      <w:proofErr w:type="spellEnd"/>
+      <w:r>
+        <w:t>}</w:t>
       </w:r>
       <w:r>
         <w:t xml:space="preserve"> a </w:t>
       </w:r>
       <w:r>
-        <w:t>{data_demissao}</w:t>
+        <w:t>{</w:t>
+      </w:r>
+      <w:proofErr w:type="spellStart"/>
+      <w:r>
+        <w:t>data_demissao</w:t>
+      </w:r>
+      <w:proofErr w:type="spellEnd"/>
+      <w:r>
+        <w:t>}</w:t>
       </w:r>
       <w:r>
         <w:t xml:space="preserve">. Sua função era </w:t>
       </w:r>
       <w:r>
-        <w:t>{funcao_reclamante}</w:t>
+        <w:t>{</w:t>
+      </w:r>
+      <w:proofErr w:type="spellStart"/>
+      <w:r>
+        <w:t>funcao_reclamante</w:t>
+      </w:r>
+      <w:proofErr w:type="spellEnd"/>
+      <w:r>
+        <w:t>}</w:t>
       </w:r>
       <w:r>
         <w:t>.</w:t>
@@ -447,13 +535,29 @@
         <w:t xml:space="preserve">                                       Para a execução deste laudo, o reclamante foi notificado da perícia através de determinação judicial e compareceu em nosso consultório, em </w:t>
       </w:r>
       <w:r>
-        <w:t>{data_pericia}</w:t>
+        <w:t>{</w:t>
+      </w:r>
+      <w:proofErr w:type="spellStart"/>
+      <w:r>
+        <w:t>data_pericia</w:t>
+      </w:r>
+      <w:proofErr w:type="spellEnd"/>
+      <w:r>
+        <w:t>}</w:t>
       </w:r>
       <w:r>
         <w:t xml:space="preserve">, às </w:t>
       </w:r>
       <w:r>
-        <w:t>{hora_pericia}</w:t>
+        <w:t>{</w:t>
+      </w:r>
+      <w:proofErr w:type="spellStart"/>
+      <w:r>
+        <w:t>hora_pericia</w:t>
+      </w:r>
+      <w:proofErr w:type="spellEnd"/>
+      <w:r>
+        <w:t>}</w:t>
       </w:r>
       <w:r>
         <w:t>, para realizar o exame médico pericial.</w:t>
@@ -488,7 +592,15 @@
         <w:t xml:space="preserve">                                       O reclamante, nascido em </w:t>
       </w:r>
       <w:r>
-        <w:t>{data_nascimento}</w:t>
+        <w:t>{</w:t>
+      </w:r>
+      <w:proofErr w:type="spellStart"/>
+      <w:r>
+        <w:t>data_nascimento</w:t>
+      </w:r>
+      <w:proofErr w:type="spellEnd"/>
+      <w:r>
+        <w:t>}</w:t>
       </w:r>
       <w:r>
         <w:t xml:space="preserve">, em </w:t>
@@ -506,13 +618,29 @@
         <w:t xml:space="preserve"> anos, CPF </w:t>
       </w:r>
       <w:r>
-        <w:t>{cpf}</w:t>
+        <w:t>{</w:t>
+      </w:r>
+      <w:proofErr w:type="spellStart"/>
+      <w:r>
+        <w:t>cpf</w:t>
+      </w:r>
+      <w:proofErr w:type="spellEnd"/>
+      <w:r>
+        <w:t>}</w:t>
       </w:r>
       <w:r>
         <w:t xml:space="preserve">, refere como queixa principal </w:t>
       </w:r>
       <w:r>
-        <w:t>{queixa_principal}</w:t>
+        <w:t>{</w:t>
+      </w:r>
+      <w:proofErr w:type="spellStart"/>
+      <w:r>
+        <w:t>queixa_principal</w:t>
+      </w:r>
+      <w:proofErr w:type="spellEnd"/>
+      <w:r>
+        <w:t>}</w:t>
       </w:r>
       <w:r>
         <w:t>.</w:t>
@@ -528,7 +656,15 @@
         <w:t>                                       </w:t>
       </w:r>
       <w:r>
-        <w:t>{historia_molestia}</w:t>
+        <w:t>{</w:t>
+      </w:r>
+      <w:proofErr w:type="spellStart"/>
+      <w:r>
+        <w:t>historia_molestia</w:t>
+      </w:r>
+      <w:proofErr w:type="spellEnd"/>
+      <w:r>
+        <w:t>}</w:t>
       </w:r>
     </w:p>
     <w:p>
@@ -553,17 +689,41 @@
     </w:p>
     <w:p>
       <w:r>
-        <w:t xml:space="preserve">Função: {funcao} </w:t>
-      </w:r>
-    </w:p>
-    <w:p>
-      <w:r>
-        <w:t xml:space="preserve">Período: {periodo} </w:t>
-      </w:r>
-    </w:p>
-    <w:p>
-      <w:r>
-        <w:t>{/passado_laboral}</w:t>
+        <w:t>Função: {</w:t>
+      </w:r>
+      <w:proofErr w:type="spellStart"/>
+      <w:r>
+        <w:t>funcao</w:t>
+      </w:r>
+      <w:proofErr w:type="spellEnd"/>
+      <w:r>
+        <w:t xml:space="preserve">} </w:t>
+      </w:r>
+    </w:p>
+    <w:p>
+      <w:r>
+        <w:t>Período: {</w:t>
+      </w:r>
+      <w:proofErr w:type="spellStart"/>
+      <w:r>
+        <w:t>periodo</w:t>
+      </w:r>
+      <w:proofErr w:type="spellEnd"/>
+      <w:r>
+        <w:t xml:space="preserve">} </w:t>
+      </w:r>
+    </w:p>
+    <w:p>
+      <w:r>
+        <w:t>{/</w:t>
+      </w:r>
+      <w:proofErr w:type="spellStart"/>
+      <w:r>
+        <w:t>passado_laboral</w:t>
+      </w:r>
+      <w:proofErr w:type="spellEnd"/>
+      <w:r>
+        <w:t>}</w:t>
       </w:r>
       <w:r>
         <w:t> </w:t>
@@ -636,7 +796,15 @@
         <w:t xml:space="preserve">                                       IMC = </w:t>
       </w:r>
       <w:r>
-        <w:t>{imc}</w:t>
+        <w:t>{</w:t>
+      </w:r>
+      <w:proofErr w:type="spellStart"/>
+      <w:r>
+        <w:t>imc</w:t>
+      </w:r>
+      <w:proofErr w:type="spellEnd"/>
+      <w:r>
+        <w:t>}</w:t>
       </w:r>
       <w:r>
         <w:t>.</w:t>
@@ -645,35 +813,60 @@
     <w:p/>
     <w:p>
       <w:r>
-        <w:t>{exames_especificos.modelo}</w:t>
-      </w:r>
-    </w:p>
-    <w:p>
-      <w:r>
-        <w:t xml:space="preserve"> {#exames_especificos.testes} </w:t>
-      </w:r>
-    </w:p>
-    <w:p>
-      <w:r>
-        <w:t xml:space="preserve">- </w:t>
-      </w:r>
-      <w:r>
-        <w:t xml:space="preserve">{key}: {value} </w:t>
-      </w:r>
-    </w:p>
-    <w:p>
-      <w:r>
-        <w:t>{/exames_especificos.testes}</w:t>
-      </w:r>
-      <w:r>
-        <w:t> </w:t>
-      </w:r>
-    </w:p>
-    <w:p>
-      <w:r>
-        <w:t> </w:t>
-      </w:r>
-    </w:p>
+        <w:t>{#exames_especificos}</w:t>
+      </w:r>
+    </w:p>
+    <w:p>
+      <w:r>
+        <w:t xml:space="preserve"> {modelo}</w:t>
+      </w:r>
+    </w:p>
+    <w:p>
+      <w:r>
+        <w:t xml:space="preserve"> {#testes} </w:t>
+      </w:r>
+    </w:p>
+    <w:p>
+      <w:r>
+        <w:t>- {</w:t>
+      </w:r>
+      <w:proofErr w:type="spellStart"/>
+      <w:r>
+        <w:t>key</w:t>
+      </w:r>
+      <w:proofErr w:type="spellEnd"/>
+      <w:r>
+        <w:t>}: {</w:t>
+      </w:r>
+      <w:proofErr w:type="spellStart"/>
+      <w:r>
+        <w:t>value</w:t>
+      </w:r>
+      <w:proofErr w:type="spellEnd"/>
+      <w:r>
+        <w:t>}</w:t>
+      </w:r>
+    </w:p>
+    <w:p>
+      <w:r>
+        <w:t xml:space="preserve"> {/testes} </w:t>
+      </w:r>
+    </w:p>
+    <w:p>
+      <w:r>
+        <w:t>{/</w:t>
+      </w:r>
+      <w:proofErr w:type="spellStart"/>
+      <w:r>
+        <w:t>exames_especificos</w:t>
+      </w:r>
+      <w:proofErr w:type="spellEnd"/>
+      <w:r>
+        <w:t>}</w:t>
+      </w:r>
+    </w:p>
+    <w:p/>
+    <w:p/>
     <w:p>
       <w:pPr>
         <w:rPr>
@@ -716,16 +909,48 @@
           <w:b/>
           <w:bCs/>
         </w:rPr>
-        <w:t xml:space="preserve">• {descricao} </w:t>
-      </w:r>
-    </w:p>
-    <w:p>
-      <w:r>
-        <w:rPr>
-          <w:b/>
-          <w:bCs/>
-        </w:rPr>
-        <w:t>{/exames_complementares}</w:t>
+        <w:t>• {</w:t>
+      </w:r>
+      <w:proofErr w:type="spellStart"/>
+      <w:r>
+        <w:rPr>
+          <w:b/>
+          <w:bCs/>
+        </w:rPr>
+        <w:t>descricao</w:t>
+      </w:r>
+      <w:proofErr w:type="spellEnd"/>
+      <w:r>
+        <w:rPr>
+          <w:b/>
+          <w:bCs/>
+        </w:rPr>
+        <w:t xml:space="preserve">} </w:t>
+      </w:r>
+    </w:p>
+    <w:p>
+      <w:r>
+        <w:rPr>
+          <w:b/>
+          <w:bCs/>
+        </w:rPr>
+        <w:t>{/</w:t>
+      </w:r>
+      <w:proofErr w:type="spellStart"/>
+      <w:r>
+        <w:rPr>
+          <w:b/>
+          <w:bCs/>
+        </w:rPr>
+        <w:t>exames_complementares</w:t>
+      </w:r>
+      <w:proofErr w:type="spellEnd"/>
+      <w:r>
+        <w:rPr>
+          <w:b/>
+          <w:bCs/>
+        </w:rPr>
+        <w:t>}</w:t>
       </w:r>
       <w:r>
         <w:t> </w:t>
@@ -755,7 +980,15 @@
         <w:t xml:space="preserve">                                       Do ponto de vista médico-pericial, somos de opinião que o reclamante </w:t>
       </w:r>
       <w:r>
-        <w:t>{analise_pericial}</w:t>
+        <w:t>{</w:t>
+      </w:r>
+      <w:proofErr w:type="spellStart"/>
+      <w:r>
+        <w:t>analise_pericial</w:t>
+      </w:r>
+      <w:proofErr w:type="spellEnd"/>
+      <w:r>
+        <w:t>}</w:t>
       </w:r>
     </w:p>
     <w:p>
@@ -790,7 +1023,15 @@
           </w:tcPr>
           <w:p>
             <w:r>
-              <w:t>{referencial_tecnico}</w:t>
+              <w:t>{</w:t>
+            </w:r>
+            <w:proofErr w:type="spellStart"/>
+            <w:r>
+              <w:t>referencial_tecnico</w:t>
+            </w:r>
+            <w:proofErr w:type="spellEnd"/>
+            <w:r>
+              <w:t>}</w:t>
             </w:r>
           </w:p>
         </w:tc>
@@ -806,11 +1047,20 @@
         <w:t xml:space="preserve">                                       </w:t>
       </w:r>
       <w:r>
-        <w:t>{exame_fisico_geral}</w:t>
-      </w:r>
-    </w:p>
-    <w:p>
-      <w:r>
+        <w:t>{</w:t>
+      </w:r>
+      <w:proofErr w:type="spellStart"/>
+      <w:r>
+        <w:t>exame_fisico_geral</w:t>
+      </w:r>
+      <w:proofErr w:type="spellEnd"/>
+      <w:r>
+        <w:t>}</w:t>
+      </w:r>
+    </w:p>
+    <w:p>
+      <w:r>
+        <w:lastRenderedPageBreak/>
         <w:tab/>
       </w:r>
       <w:r>
@@ -818,375 +1068,481 @@
         <w:t xml:space="preserve">          </w:t>
       </w:r>
       <w:r>
-        <w:t>{apto_trabalho}</w:t>
-      </w:r>
-    </w:p>
-    <w:p>
-      <w:r>
-        <w:t> </w:t>
-      </w:r>
-    </w:p>
-    <w:p>
-      <w:r>
-        <w:t> </w:t>
-      </w:r>
-    </w:p>
-    <w:p>
-      <w:r>
-        <w:rPr>
-          <w:b/>
-          <w:bCs/>
-        </w:rPr>
+        <w:t>{</w:t>
+      </w:r>
+      <w:proofErr w:type="spellStart"/>
+      <w:r>
+        <w:t>apto_trabalho</w:t>
+      </w:r>
+      <w:proofErr w:type="spellEnd"/>
+      <w:r>
+        <w:t>}</w:t>
+      </w:r>
+    </w:p>
+    <w:p>
+      <w:r>
+        <w:t> </w:t>
+      </w:r>
+    </w:p>
+    <w:p>
+      <w:r>
+        <w:t> </w:t>
+      </w:r>
+    </w:p>
+    <w:p>
+      <w:r>
+        <w:rPr>
+          <w:b/>
+          <w:bCs/>
+        </w:rPr>
+        <w:t>9 – Conclusão</w:t>
+      </w:r>
+    </w:p>
+    <w:p>
+      <w:r>
+        <w:t> </w:t>
+      </w:r>
+    </w:p>
+    <w:p>
+      <w:r>
+        <w:t>                                       De conformidade com o exposto no presente laudo médico pericial, concluímos que:</w:t>
+      </w:r>
+    </w:p>
+    <w:p>
+      <w:r>
+        <w:rPr>
+          <w:b/>
+          <w:bCs/>
+        </w:rPr>
+        <w:t>·</w:t>
+      </w:r>
+      <w:r>
+        <w:rPr>
+          <w:b/>
+          <w:bCs/>
+        </w:rPr>
+        <w:t xml:space="preserve"> </w:t>
+      </w:r>
+      <w:r>
+        <w:t>{</w:t>
+      </w:r>
+      <w:proofErr w:type="spellStart"/>
+      <w:r>
+        <w:t>conclusao</w:t>
+      </w:r>
+      <w:proofErr w:type="spellEnd"/>
+      <w:r>
+        <w:t>}</w:t>
+      </w:r>
+    </w:p>
+    <w:p>
+      <w:r>
+        <w:rPr>
+          <w:b/>
+          <w:bCs/>
+        </w:rPr>
+        <w:t>· </w:t>
+      </w:r>
+      <w:r>
+        <w:rPr>
+          <w:b/>
+          <w:bCs/>
+        </w:rPr>
+        <w:t>{</w:t>
+      </w:r>
+      <w:proofErr w:type="spellStart"/>
+      <w:r>
+        <w:t>apto</w:t>
+      </w:r>
+      <w:r>
+        <w:rPr>
+          <w:b/>
+          <w:bCs/>
+        </w:rPr>
+        <w:t>_</w:t>
+      </w:r>
+      <w:r>
+        <w:t>trabalho</w:t>
+      </w:r>
+      <w:proofErr w:type="spellEnd"/>
+      <w:r>
+        <w:rPr>
+          <w:b/>
+          <w:bCs/>
+        </w:rPr>
+        <w:t>}</w:t>
+      </w:r>
+    </w:p>
+    <w:p>
+      <w:r>
+        <w:t> </w:t>
+      </w:r>
+    </w:p>
+    <w:p>
+      <w:r>
+        <w:t> </w:t>
+      </w:r>
+    </w:p>
+    <w:p>
+      <w:pPr>
+        <w:rPr>
+          <w:b/>
+          <w:bCs/>
+        </w:rPr>
+      </w:pPr>
+      <w:r>
+        <w:rPr>
+          <w:b/>
+          <w:bCs/>
+        </w:rPr>
+        <w:t>10 – Resposta aos Quesitos</w:t>
+      </w:r>
+    </w:p>
+    <w:p>
+      <w:pPr>
+        <w:rPr>
+          <w:b/>
+          <w:bCs/>
+        </w:rPr>
+      </w:pPr>
+      <w:r>
+        <w:rPr>
+          <w:b/>
+          <w:bCs/>
+        </w:rPr>
+        <w:t>Do Juízo</w:t>
+      </w:r>
+      <w:r>
+        <w:rPr>
+          <w:b/>
+          <w:bCs/>
+        </w:rPr>
+        <w:t>:</w:t>
+      </w:r>
+    </w:p>
+    <w:p>
+      <w:r>
+        <w:t xml:space="preserve">{#quesitos_juizo} </w:t>
+      </w:r>
+    </w:p>
+    <w:p>
+      <w:r>
+        <w:t xml:space="preserve">{pergunta} </w:t>
+      </w:r>
+    </w:p>
+    <w:p>
+      <w:r>
+        <w:t xml:space="preserve">R: {resposta} </w:t>
+      </w:r>
+    </w:p>
+    <w:p>
+      <w:r>
+        <w:t>{/</w:t>
+      </w:r>
+      <w:proofErr w:type="spellStart"/>
+      <w:r>
+        <w:t>quesitos_juizo</w:t>
+      </w:r>
+      <w:proofErr w:type="spellEnd"/>
+      <w:r>
+        <w:t>}</w:t>
+      </w:r>
+    </w:p>
+    <w:p>
+      <w:r>
+        <w:t xml:space="preserve"> {^</w:t>
+      </w:r>
+      <w:proofErr w:type="spellStart"/>
+      <w:r>
+        <w:t>quesitos_juizo</w:t>
+      </w:r>
+      <w:proofErr w:type="spellEnd"/>
+      <w:r>
+        <w:t xml:space="preserve">} </w:t>
+      </w:r>
+    </w:p>
+    <w:p>
+      <w:r>
+        <w:t xml:space="preserve">Não apresentou quesitos. </w:t>
+      </w:r>
+    </w:p>
+    <w:p>
+      <w:r>
+        <w:t>{/</w:t>
+      </w:r>
+      <w:proofErr w:type="spellStart"/>
+      <w:r>
+        <w:t>quesitos_juizo</w:t>
+      </w:r>
+      <w:proofErr w:type="spellEnd"/>
+      <w:r>
+        <w:t>}</w:t>
+      </w:r>
+    </w:p>
+    <w:p>
+      <w:r>
+        <w:t> </w:t>
+      </w:r>
+    </w:p>
+    <w:p>
+      <w:pPr>
+        <w:rPr>
+          <w:b/>
+          <w:bCs/>
+          <w:u w:val="single"/>
+        </w:rPr>
+      </w:pPr>
+      <w:r>
+        <w:rPr>
+          <w:b/>
+          <w:bCs/>
+          <w:u w:val="single"/>
+        </w:rPr>
+        <w:t>Do reclamante</w:t>
+      </w:r>
+      <w:r>
+        <w:rPr>
+          <w:b/>
+          <w:bCs/>
+          <w:u w:val="single"/>
+        </w:rPr>
+        <w:t>:</w:t>
+      </w:r>
+    </w:p>
+    <w:p>
+      <w:r>
+        <w:t>{#quesitos_reclamante}</w:t>
+      </w:r>
+    </w:p>
+    <w:p>
+      <w:r>
+        <w:t xml:space="preserve"> {pergunta} </w:t>
+      </w:r>
+    </w:p>
+    <w:p>
+      <w:r>
+        <w:t xml:space="preserve">R: {resposta} </w:t>
+      </w:r>
+    </w:p>
+    <w:p>
+      <w:r>
+        <w:t>{/</w:t>
+      </w:r>
+      <w:proofErr w:type="spellStart"/>
+      <w:r>
+        <w:t>quesitos_reclamante</w:t>
+      </w:r>
+      <w:proofErr w:type="spellEnd"/>
+      <w:r>
+        <w:t xml:space="preserve">} </w:t>
+      </w:r>
+    </w:p>
+    <w:p>
+      <w:r>
+        <w:t>{^</w:t>
+      </w:r>
+      <w:proofErr w:type="spellStart"/>
+      <w:r>
+        <w:t>quesitos_reclamante</w:t>
+      </w:r>
+      <w:proofErr w:type="spellEnd"/>
+      <w:r>
+        <w:t>}</w:t>
+      </w:r>
+    </w:p>
+    <w:p>
+      <w:r>
+        <w:t xml:space="preserve"> Não apresentou quesitos.</w:t>
+      </w:r>
+    </w:p>
+    <w:p>
+      <w:pPr>
+        <w:rPr>
+          <w:b/>
+          <w:bCs/>
+          <w:u w:val="single"/>
+        </w:rPr>
+      </w:pPr>
+      <w:r>
         <w:lastRenderedPageBreak/>
-        <w:t>9 – Conclusão</w:t>
-      </w:r>
-    </w:p>
-    <w:p>
-      <w:r>
-        <w:t> </w:t>
-      </w:r>
-    </w:p>
-    <w:p>
-      <w:r>
-        <w:t>                                       De conformidade com o exposto no presente laudo médico pericial, concluímos que:</w:t>
-      </w:r>
-    </w:p>
-    <w:p>
-      <w:r>
-        <w:rPr>
-          <w:b/>
-          <w:bCs/>
-        </w:rPr>
-        <w:t>·</w:t>
-      </w:r>
-      <w:r>
-        <w:rPr>
-          <w:b/>
-          <w:bCs/>
-        </w:rPr>
-        <w:t xml:space="preserve"> </w:t>
-      </w:r>
-      <w:r>
-        <w:t>{conclusao}</w:t>
-      </w:r>
-    </w:p>
-    <w:p>
-      <w:r>
-        <w:rPr>
-          <w:b/>
-          <w:bCs/>
-        </w:rPr>
-        <w:t>· </w:t>
-      </w:r>
-      <w:r>
-        <w:rPr>
-          <w:b/>
-          <w:bCs/>
-        </w:rPr>
+        <w:t xml:space="preserve"> {/</w:t>
+      </w:r>
+      <w:proofErr w:type="spellStart"/>
+      <w:r>
+        <w:t>quesitos_reclamante</w:t>
+      </w:r>
+      <w:proofErr w:type="spellEnd"/>
+      <w:r>
+        <w:t>}</w:t>
+      </w:r>
+    </w:p>
+    <w:p>
+      <w:pPr>
+        <w:rPr>
+          <w:b/>
+          <w:bCs/>
+          <w:u w:val="single"/>
+        </w:rPr>
+      </w:pPr>
+      <w:r>
+        <w:rPr>
+          <w:b/>
+          <w:bCs/>
+          <w:u w:val="single"/>
+        </w:rPr>
+        <w:t>Da reclamada:</w:t>
+      </w:r>
+    </w:p>
+    <w:p>
+      <w:r>
+        <w:t>{#quesitos_reclamada}</w:t>
+      </w:r>
+    </w:p>
+    <w:p>
+      <w:r>
+        <w:t xml:space="preserve"> {pergunta} </w:t>
+      </w:r>
+    </w:p>
+    <w:p>
+      <w:r>
+        <w:t xml:space="preserve">R: {resposta} </w:t>
+      </w:r>
+    </w:p>
+    <w:p>
+      <w:r>
+        <w:t>{/</w:t>
+      </w:r>
+      <w:proofErr w:type="spellStart"/>
+      <w:r>
+        <w:t>quesitos_reclamada</w:t>
+      </w:r>
+      <w:proofErr w:type="spellEnd"/>
+      <w:r>
+        <w:t>}</w:t>
+      </w:r>
+    </w:p>
+    <w:p>
+      <w:r>
+        <w:t xml:space="preserve"> {^</w:t>
+      </w:r>
+      <w:proofErr w:type="spellStart"/>
+      <w:r>
+        <w:t>quesitos_reclamada</w:t>
+      </w:r>
+      <w:proofErr w:type="spellEnd"/>
+      <w:r>
+        <w:t>}</w:t>
+      </w:r>
+    </w:p>
+    <w:p>
+      <w:r>
+        <w:t xml:space="preserve"> Não apresentou quesitos. </w:t>
+      </w:r>
+    </w:p>
+    <w:p>
+      <w:r>
+        <w:t>{/</w:t>
+      </w:r>
+      <w:proofErr w:type="spellStart"/>
+      <w:r>
+        <w:t>quesitos_reclamada</w:t>
+      </w:r>
+      <w:proofErr w:type="spellEnd"/>
+      <w:r>
+        <w:t>}</w:t>
+      </w:r>
+    </w:p>
+    <w:p>
+      <w:r>
+        <w:t> </w:t>
+      </w:r>
+    </w:p>
+    <w:p>
+      <w:r>
+        <w:t> </w:t>
+      </w:r>
+    </w:p>
+    <w:p>
+      <w:pPr>
+        <w:rPr>
+          <w:u w:val="single"/>
+        </w:rPr>
+      </w:pPr>
+      <w:r>
+        <w:t xml:space="preserve">                                       </w:t>
+      </w:r>
+      <w:r>
         <w:t>{</w:t>
       </w:r>
-      <w:r>
-        <w:t>apto</w:t>
-      </w:r>
-      <w:r>
-        <w:rPr>
-          <w:b/>
-          <w:bCs/>
-        </w:rPr>
-        <w:t>_</w:t>
-      </w:r>
-      <w:r>
-        <w:t>trabalho</w:t>
-      </w:r>
-      <w:r>
-        <w:rPr>
-          <w:b/>
-          <w:bCs/>
-        </w:rPr>
-        <w:t>}</w:t>
-      </w:r>
-    </w:p>
-    <w:p>
-      <w:r>
-        <w:t> </w:t>
-      </w:r>
-    </w:p>
-    <w:p>
-      <w:r>
-        <w:t> </w:t>
-      </w:r>
-    </w:p>
+      <w:proofErr w:type="spellStart"/>
+      <w:r>
+        <w:t>data_laudo</w:t>
+      </w:r>
+      <w:proofErr w:type="spellEnd"/>
+      <w:r>
+        <w:t>}</w:t>
+      </w:r>
+    </w:p>
+    <w:p>
+      <w:r>
+        <w:t> </w:t>
+      </w:r>
+    </w:p>
+    <w:p>
+      <w:r>
+        <w:t> </w:t>
+      </w:r>
+    </w:p>
+    <w:p>
+      <w:r>
+        <w:t xml:space="preserve">                                       Dr. João Alberto </w:t>
+      </w:r>
+      <w:proofErr w:type="spellStart"/>
+      <w:r>
+        <w:t>Maeso</w:t>
+      </w:r>
+      <w:proofErr w:type="spellEnd"/>
+      <w:r>
+        <w:t xml:space="preserve"> Montes</w:t>
+      </w:r>
+    </w:p>
+    <w:p>
+      <w:r>
+        <w:br/>
+      </w:r>
+    </w:p>
+    <w:p>
+      <w:r>
+        <w:t> </w:t>
+      </w:r>
+    </w:p>
+    <w:p/>
+    <w:p>
+      <w:r>
+        <w:t> </w:t>
+      </w:r>
+    </w:p>
+    <w:p>
+      <w:r>
+        <w:t> </w:t>
+      </w:r>
+    </w:p>
+    <w:p/>
+    <w:p/>
+    <w:p/>
+    <w:p/>
+    <w:p/>
+    <w:p/>
+    <w:p/>
+    <w:p/>
+    <w:p/>
+    <w:p/>
     <w:p>
       <w:pPr>
         <w:rPr>
-          <w:b/>
-          <w:bCs/>
+          <w:u w:val="single"/>
         </w:rPr>
       </w:pPr>
-      <w:r>
-        <w:rPr>
-          <w:b/>
-          <w:bCs/>
-        </w:rPr>
-        <w:t>10 – Resposta aos Quesitos</w:t>
-      </w:r>
-    </w:p>
-    <w:p>
-      <w:pPr>
-        <w:rPr>
-          <w:b/>
-          <w:bCs/>
-        </w:rPr>
-      </w:pPr>
-      <w:r>
-        <w:rPr>
-          <w:b/>
-          <w:bCs/>
-        </w:rPr>
-        <w:t>Do Juízo</w:t>
-      </w:r>
-      <w:r>
-        <w:rPr>
-          <w:b/>
-          <w:bCs/>
-        </w:rPr>
-        <w:t>:</w:t>
-      </w:r>
-    </w:p>
-    <w:p>
-      <w:r>
-        <w:t xml:space="preserve">{#quesitos_juizo} </w:t>
-      </w:r>
-    </w:p>
-    <w:p>
-      <w:r>
-        <w:t xml:space="preserve">{pergunta} </w:t>
-      </w:r>
-    </w:p>
-    <w:p>
-      <w:r>
-        <w:t xml:space="preserve">R: {resposta} </w:t>
-      </w:r>
-    </w:p>
-    <w:p>
-      <w:r>
-        <w:t>{/quesitos_juizo}</w:t>
-      </w:r>
-    </w:p>
-    <w:p>
-      <w:r>
-        <w:t xml:space="preserve"> {^quesitos_juizo} </w:t>
-      </w:r>
-    </w:p>
-    <w:p>
-      <w:r>
-        <w:t xml:space="preserve">Não apresentou quesitos. </w:t>
-      </w:r>
-    </w:p>
-    <w:p>
-      <w:r>
-        <w:t>{/quesitos_juizo}</w:t>
-      </w:r>
-    </w:p>
-    <w:p>
-      <w:r>
-        <w:t> </w:t>
-      </w:r>
-    </w:p>
-    <w:p>
-      <w:pPr>
-        <w:rPr>
-          <w:b/>
-          <w:bCs/>
-          <w:u w:val="single"/>
-        </w:rPr>
-      </w:pPr>
-      <w:r>
-        <w:rPr>
-          <w:b/>
-          <w:bCs/>
-          <w:u w:val="single"/>
-        </w:rPr>
-        <w:t>Do reclamante</w:t>
-      </w:r>
-      <w:r>
-        <w:rPr>
-          <w:b/>
-          <w:bCs/>
-          <w:u w:val="single"/>
-        </w:rPr>
-        <w:t>:</w:t>
-      </w:r>
-    </w:p>
-    <w:p>
-      <w:r>
-        <w:t>{#quesitos_reclamante}</w:t>
-      </w:r>
-    </w:p>
-    <w:p>
-      <w:r>
-        <w:t xml:space="preserve"> {pergunta} </w:t>
-      </w:r>
-    </w:p>
-    <w:p>
-      <w:r>
-        <w:t xml:space="preserve">R: {resposta} </w:t>
-      </w:r>
-    </w:p>
-    <w:p>
-      <w:r>
-        <w:t xml:space="preserve">{/quesitos_reclamante} </w:t>
-      </w:r>
-    </w:p>
-    <w:p>
-      <w:r>
-        <w:t>{^quesitos_reclamante}</w:t>
-      </w:r>
-    </w:p>
-    <w:p>
-      <w:r>
-        <w:t xml:space="preserve"> Não apresentou quesitos.</w:t>
-      </w:r>
-    </w:p>
-    <w:p>
-      <w:pPr>
-        <w:rPr>
-          <w:b/>
-          <w:bCs/>
-          <w:u w:val="single"/>
-        </w:rPr>
-      </w:pPr>
-      <w:r>
-        <w:t xml:space="preserve"> {/quesitos_reclamante}</w:t>
-      </w:r>
-    </w:p>
-    <w:p>
-      <w:pPr>
-        <w:rPr>
-          <w:b/>
-          <w:bCs/>
-          <w:u w:val="single"/>
-        </w:rPr>
-      </w:pPr>
-      <w:r>
-        <w:rPr>
-          <w:b/>
-          <w:bCs/>
-          <w:u w:val="single"/>
-        </w:rPr>
-        <w:t>Da reclamada:</w:t>
-      </w:r>
-    </w:p>
-    <w:p>
-      <w:r>
-        <w:t>{#quesitos_reclamada}</w:t>
-      </w:r>
-    </w:p>
-    <w:p>
-      <w:r>
-        <w:lastRenderedPageBreak/>
-        <w:t xml:space="preserve"> {pergunta} </w:t>
-      </w:r>
-    </w:p>
-    <w:p>
-      <w:r>
-        <w:t xml:space="preserve">R: {resposta} </w:t>
-      </w:r>
-    </w:p>
-    <w:p>
-      <w:r>
-        <w:t>{/quesitos_reclamada}</w:t>
-      </w:r>
-    </w:p>
-    <w:p>
-      <w:r>
-        <w:t xml:space="preserve"> {^quesitos_reclamada}</w:t>
-      </w:r>
-    </w:p>
-    <w:p>
-      <w:r>
-        <w:t xml:space="preserve"> Não apresentou quesitos. </w:t>
-      </w:r>
-    </w:p>
-    <w:p>
-      <w:r>
-        <w:t>{/quesitos_reclamada}</w:t>
-      </w:r>
-    </w:p>
-    <w:p>
-      <w:r>
-        <w:t> </w:t>
-      </w:r>
-    </w:p>
-    <w:p>
-      <w:r>
-        <w:t> </w:t>
-      </w:r>
-    </w:p>
-    <w:p>
-      <w:pPr>
-        <w:rPr>
-          <w:u w:val="single"/>
-        </w:rPr>
-      </w:pPr>
-      <w:r>
-        <w:t xml:space="preserve">                                       </w:t>
-      </w:r>
-      <w:r>
-        <w:t>{data_laudo}</w:t>
-      </w:r>
-    </w:p>
-    <w:p>
-      <w:r>
-        <w:t> </w:t>
-      </w:r>
-    </w:p>
-    <w:p>
-      <w:r>
-        <w:t> </w:t>
-      </w:r>
-    </w:p>
-    <w:p>
-      <w:r>
-        <w:t>                                       Dr. João Alberto Maeso Montes</w:t>
-      </w:r>
-    </w:p>
-    <w:p>
-      <w:r>
-        <w:br/>
-      </w:r>
-    </w:p>
-    <w:p>
-      <w:r>
-        <w:t> </w:t>
-      </w:r>
-    </w:p>
-    <w:p/>
-    <w:p>
-      <w:r>
-        <w:t> </w:t>
-      </w:r>
-    </w:p>
-    <w:p>
-      <w:r>
-        <w:t> </w:t>
-      </w:r>
-    </w:p>
-    <w:p/>
-    <w:p>
-      <w:r>
-        <w:t xml:space="preserve">{#fotos} </w:t>
-      </w:r>
-    </w:p>
-    <w:p>
-      <w:r>
-        <w:t>{.}</w:t>
-      </w:r>
-    </w:p>
-    <w:p>
-      <w:r>
-        <w:t xml:space="preserve"> {/fotos}</w:t>
-      </w:r>
     </w:p>
     <w:sectPr>
       <w:pgSz w:w="11906" w:h="16838"/>

</xml_diff>

<commit_message>
tamanho e posição fotos ok
</commit_message>
<xml_diff>
--- a/assets/molde-laudo.docx
+++ b/assets/molde-laudo.docx
@@ -349,18 +349,34 @@
     </w:tbl>
     <w:p>
       <w:r>
-        <w:t>Reclamante:   </w:t>
-      </w:r>
-      <w:r>
-        <w:t>{reclamante}</w:t>
-      </w:r>
-    </w:p>
-    <w:p>
-      <w:r>
-        <w:t>Reclamadas:  </w:t>
-      </w:r>
-      <w:r>
-        <w:t>{reclamada}</w:t>
+        <w:t>Reclamante:</w:t>
+      </w:r>
+      <w:proofErr w:type="gramStart"/>
+      <w:r>
+        <w:t>   </w:t>
+      </w:r>
+      <w:r>
+        <w:t>{</w:t>
+      </w:r>
+      <w:proofErr w:type="gramEnd"/>
+      <w:r>
+        <w:t>reclamante}</w:t>
+      </w:r>
+    </w:p>
+    <w:p>
+      <w:r>
+        <w:t>Reclamadas</w:t>
+      </w:r>
+      <w:proofErr w:type="gramStart"/>
+      <w:r>
+        <w:t>:  </w:t>
+      </w:r>
+      <w:r>
+        <w:t>{</w:t>
+      </w:r>
+      <w:proofErr w:type="gramEnd"/>
+      <w:r>
+        <w:t>reclamada}</w:t>
       </w:r>
     </w:p>
     <w:p>
@@ -659,8 +675,13 @@
         <w:t>{</w:t>
       </w:r>
       <w:proofErr w:type="spellStart"/>
-      <w:r>
-        <w:t>historia_molestia</w:t>
+      <w:proofErr w:type="gramStart"/>
+      <w:r>
+        <w:t>historia</w:t>
+      </w:r>
+      <w:proofErr w:type="gramEnd"/>
+      <w:r>
+        <w:t>_molestia</w:t>
       </w:r>
       <w:proofErr w:type="spellEnd"/>
       <w:r>
@@ -1516,29 +1537,119 @@
         <w:t> </w:t>
       </w:r>
     </w:p>
+    <w:p/>
+    <w:p/>
+    <w:p/>
+    <w:p/>
+    <w:p/>
+    <w:p/>
+    <w:p/>
+    <w:p/>
+    <w:p/>
+    <w:p/>
+    <w:p/>
     <w:p>
       <w:r>
         <w:t xml:space="preserve">{#fotos} </w:t>
       </w:r>
     </w:p>
-    <w:p>
-      <w:r>
-        <w:t>{%</w:t>
-      </w:r>
-      <w:proofErr w:type="spellStart"/>
-      <w:r>
-        <w:t>image</w:t>
-      </w:r>
-      <w:proofErr w:type="spellEnd"/>
-      <w:r>
-        <w:t xml:space="preserve">} </w:t>
-      </w:r>
-    </w:p>
+    <w:tbl>
+      <w:tblPr>
+        <w:tblStyle w:val="Tabelacomgrade"/>
+        <w:tblpPr w:leftFromText="141" w:rightFromText="141" w:vertAnchor="text" w:horzAnchor="margin" w:tblpXSpec="center" w:tblpY="1"/>
+        <w:tblOverlap w:val="never"/>
+        <w:tblW w:w="9781" w:type="dxa"/>
+        <w:tblBorders>
+          <w:top w:val="dotted" w:sz="4" w:space="0" w:color="auto"/>
+          <w:left w:val="dotted" w:sz="4" w:space="0" w:color="auto"/>
+          <w:bottom w:val="none" w:sz="0" w:space="0" w:color="auto"/>
+          <w:right w:val="none" w:sz="0" w:space="0" w:color="auto"/>
+          <w:insideH w:val="none" w:sz="0" w:space="0" w:color="auto"/>
+          <w:insideV w:val="dotted" w:sz="4" w:space="0" w:color="auto"/>
+        </w:tblBorders>
+        <w:tblLayout w:type="fixed"/>
+        <w:tblCellMar>
+          <w:left w:w="85" w:type="dxa"/>
+          <w:right w:w="227" w:type="dxa"/>
+        </w:tblCellMar>
+        <w:tblLook w:val="04A0" w:firstRow="1" w:lastRow="0" w:firstColumn="1" w:lastColumn="0" w:noHBand="0" w:noVBand="1"/>
+      </w:tblPr>
+      <w:tblGrid>
+        <w:gridCol w:w="4106"/>
+        <w:gridCol w:w="1276"/>
+        <w:gridCol w:w="4399"/>
+      </w:tblGrid>
+      <w:tr>
+        <w:tc>
+          <w:tcPr>
+            <w:tcW w:w="4106" w:type="dxa"/>
+            <w:tcBorders>
+              <w:top w:val="nil"/>
+              <w:left w:val="nil"/>
+              <w:bottom w:val="nil"/>
+              <w:right w:val="nil"/>
+            </w:tcBorders>
+          </w:tcPr>
+          <w:p>
+            <w:r>
+              <w:t xml:space="preserve">                    </w:t>
+            </w:r>
+            <w:r>
+              <w:t>{%col1}</w:t>
+            </w:r>
+            <w:r>
+              <w:t xml:space="preserve">      </w:t>
+            </w:r>
+          </w:p>
+        </w:tc>
+        <w:tc>
+          <w:tcPr>
+            <w:tcW w:w="1276" w:type="dxa"/>
+            <w:tcBorders>
+              <w:top w:val="nil"/>
+              <w:left w:val="nil"/>
+              <w:bottom w:val="nil"/>
+              <w:right w:val="nil"/>
+            </w:tcBorders>
+          </w:tcPr>
+          <w:p/>
+        </w:tc>
+        <w:tc>
+          <w:tcPr>
+            <w:tcW w:w="4399" w:type="dxa"/>
+            <w:tcBorders>
+              <w:top w:val="nil"/>
+              <w:left w:val="nil"/>
+              <w:bottom w:val="nil"/>
+              <w:right w:val="nil"/>
+            </w:tcBorders>
+          </w:tcPr>
+          <w:p>
+            <w:pPr>
+              <w:spacing w:line="278" w:lineRule="auto"/>
+            </w:pPr>
+            <w:r>
+              <w:t xml:space="preserve">                  </w:t>
+            </w:r>
+            <w:r>
+              <w:t xml:space="preserve">       </w:t>
+            </w:r>
+            <w:r>
+              <w:t xml:space="preserve"> </w:t>
+            </w:r>
+            <w:r>
+              <w:t>{%col2}</w:t>
+            </w:r>
+          </w:p>
+        </w:tc>
+      </w:tr>
+    </w:tbl>
     <w:p>
       <w:r>
         <w:t>{/fotos}</w:t>
       </w:r>
     </w:p>
+    <w:p/>
     <w:sectPr>
       <w:pgSz w:w="11906" w:h="16838"/>
       <w:pgMar w:top="1417" w:right="1701" w:bottom="1417" w:left="1701" w:header="708" w:footer="708" w:gutter="0"/>
@@ -2465,6 +2576,25 @@
       <w:spacing w:val="5"/>
     </w:rPr>
   </w:style>
+  <w:style w:type="table" w:styleId="Tabelacomgrade">
+    <w:name w:val="Table Grid"/>
+    <w:basedOn w:val="Tabelanormal"/>
+    <w:uiPriority w:val="39"/>
+    <w:rsid w:val="002479FC"/>
+    <w:pPr>
+      <w:spacing w:after="0" w:line="240" w:lineRule="auto"/>
+    </w:pPr>
+    <w:tblPr>
+      <w:tblBorders>
+        <w:top w:val="single" w:sz="4" w:space="0" w:color="auto"/>
+        <w:left w:val="single" w:sz="4" w:space="0" w:color="auto"/>
+        <w:bottom w:val="single" w:sz="4" w:space="0" w:color="auto"/>
+        <w:right w:val="single" w:sz="4" w:space="0" w:color="auto"/>
+        <w:insideH w:val="single" w:sz="4" w:space="0" w:color="auto"/>
+        <w:insideV w:val="single" w:sz="4" w:space="0" w:color="auto"/>
+      </w:tblBorders>
+    </w:tblPr>
+  </w:style>
 </w:styles>
 </file>
 
@@ -2761,4 +2891,16 @@
     </a:ext>
   </a:extLst>
 </a:theme>
+</file>
+
+<file path=customXml/item1.xml><?xml version="1.0" encoding="utf-8"?>
+<b:Sources xmlns:b="http://schemas.openxmlformats.org/officeDocument/2006/bibliography" xmlns="http://schemas.openxmlformats.org/officeDocument/2006/bibliography" SelectedStyle="\APASixthEditionOfficeOnline.xsl" StyleName="APA" Version="6"/>
+</file>
+
+<file path=customXml/itemProps1.xml><?xml version="1.0" encoding="utf-8"?>
+<ds:datastoreItem xmlns:ds="http://schemas.openxmlformats.org/officeDocument/2006/customXml" ds:itemID="{00E26CA7-A417-437D-998C-2C3D36E6D914}">
+  <ds:schemaRefs>
+    <ds:schemaRef ds:uri="http://schemas.openxmlformats.org/officeDocument/2006/bibliography"/>
+  </ds:schemaRefs>
+</ds:datastoreItem>
 </file>
</xml_diff>